<commit_message>
made document number algorithm
</commit_message>
<xml_diff>
--- a/documents/checklist_report.docx
+++ b/documents/checklist_report.docx
@@ -37,7 +37,7 @@
         <w:spacing w:after="0" w:line="480" w:lineRule="auto"/>
       </w:pPr>
       <w:r>
-        <w:t xml:space="preserve">Date:  20-09-2023                    </w:t>
+        <w:t xml:space="preserve">Date:  21-09-2023                    </w:t>
         <w:tab/>
         <w:tab/>
         <w:tab/>
@@ -1666,7 +1666,7 @@
     <w:r>
       <w:t>Actuator Serial Number :</w:t>
       <w:tab/>
-      <w:t xml:space="preserve">                                                                 Document Number: No document no found</w:t>
+      <w:t xml:space="preserve">   AAAAAAAAA                                                  Document Number:  FCTC_AAAAA_21092023</w:t>
     </w:r>
   </w:p>
   <w:p>
@@ -1680,7 +1680,7 @@
       </w:rPr>
     </w:pPr>
     <w:r>
-      <w:t xml:space="preserve">                                                                                                      Rev no.                    No revision no found</w:t>
+      <w:t xml:space="preserve">                                                                                Rev no:                     1.0</w:t>
     </w:r>
   </w:p>
 </w:hdr>
@@ -2465,19 +2465,23 @@
     <w:rsidRoot w:val="00C67BC8"/>
     <w:rsid w:val="00050921"/>
     <w:rsid w:val="00051BB7"/>
+    <w:rsid w:val="00167F21"/>
     <w:rsid w:val="00183A45"/>
     <w:rsid w:val="002C5327"/>
     <w:rsid w:val="00375CFF"/>
     <w:rsid w:val="003F4EB1"/>
     <w:rsid w:val="00513BF1"/>
     <w:rsid w:val="00873237"/>
+    <w:rsid w:val="008F537B"/>
     <w:rsid w:val="009E3CF1"/>
     <w:rsid w:val="009E559C"/>
     <w:rsid w:val="00B10FEA"/>
     <w:rsid w:val="00C67BC8"/>
     <w:rsid w:val="00C94D7D"/>
     <w:rsid w:val="00D7088C"/>
+    <w:rsid w:val="00EA7F74"/>
     <w:rsid w:val="00F72631"/>
+    <w:rsid w:val="00FE2EDC"/>
   </w:rsids>
   <m:mathPr>
     <m:mathFont m:val="Cambria Math"/>

</xml_diff>

<commit_message>
fixed output document indentation
</commit_message>
<xml_diff>
--- a/documents/checklist_report.docx
+++ b/documents/checklist_report.docx
@@ -37,7 +37,7 @@
         <w:spacing w:after="0" w:line="480" w:lineRule="auto"/>
       </w:pPr>
       <w:r>
-        <w:t xml:space="preserve">Date:  21-09-2023                    </w:t>
+        <w:t xml:space="preserve">Date:  26-09-2023                    </w:t>
         <w:tab/>
         <w:tab/>
         <w:tab/>
@@ -45,7 +45,9 @@
         <w:tab/>
         <w:tab/>
         <w:tab/>
-        <w:t xml:space="preserve">Tested by: No name found                 </w:t>
+        <w:t xml:space="preserve">Tested by: admin                         </w:t>
+        <w:tab/>
+        <w:tab/>
       </w:r>
     </w:p>
     <w:tbl>
@@ -1220,15 +1222,13 @@
         </w:rPr>
       </w:pPr>
       <w:r>
-        <w:t>Name: admin</w:t>
-        <w:tab/>
-        <w:t xml:space="preserve">                         </w:t>
+        <w:t xml:space="preserve">Name: admin                         </w:t>
         <w:tab/>
         <w:tab/>
-        <w:t xml:space="preserve"> Date: No date found</w:t>
+        <w:t xml:space="preserve">Date: 26-09-2023                    </w:t>
         <w:tab/>
         <w:tab/>
-        <w:t xml:space="preserve">            Signature: No signature found</w:t>
+        <w:t xml:space="preserve">Signature: </w:t>
       </w:r>
     </w:p>
     <w:p>
@@ -1278,10 +1278,13 @@
         </w:rPr>
       </w:pPr>
       <w:r>
-        <w:t xml:space="preserve">Name: No name found                             </w:t>
+        <w:t xml:space="preserve">Name: admin                         </w:t>
         <w:tab/>
         <w:tab/>
-        <w:t xml:space="preserve"> Date: No date found                                   Signature: No signature found</w:t>
+        <w:t xml:space="preserve">Date: 26-09-2023                    </w:t>
+        <w:tab/>
+        <w:tab/>
+        <w:t xml:space="preserve">Signature: </w:t>
       </w:r>
     </w:p>
     <w:p>
@@ -1331,15 +1334,13 @@
         </w:rPr>
       </w:pPr>
       <w:r>
-        <w:t>Name: No name found</w:t>
-        <w:tab/>
-        <w:t xml:space="preserve">                   </w:t>
+        <w:t xml:space="preserve">Name: No name found                 </w:t>
         <w:tab/>
         <w:tab/>
-        <w:t xml:space="preserve"> Date: No date found</w:t>
+        <w:t xml:space="preserve">Date: No date found                 </w:t>
         <w:tab/>
         <w:tab/>
-        <w:t xml:space="preserve">              Signature: No signature found</w:t>
+        <w:t xml:space="preserve">Signature: </w:t>
       </w:r>
     </w:p>
     <w:p>
@@ -1666,7 +1667,7 @@
     <w:r>
       <w:t>Actuator Serial Number :</w:t>
       <w:tab/>
-      <w:t xml:space="preserve">   AAAAAAAAA                                                  Document Number:  FCTC_AAAAA_21092023</w:t>
+      <w:t xml:space="preserve">                                                     Document Number: </w:t>
     </w:r>
   </w:p>
   <w:p>
@@ -2467,6 +2468,7 @@
     <w:rsid w:val="00051BB7"/>
     <w:rsid w:val="00167F21"/>
     <w:rsid w:val="00183A45"/>
+    <w:rsid w:val="001C647B"/>
     <w:rsid w:val="002C5327"/>
     <w:rsid w:val="00375CFF"/>
     <w:rsid w:val="003F4EB1"/>

</xml_diff>

<commit_message>
finalized change password page
</commit_message>
<xml_diff>
--- a/documents/checklist_report.docx
+++ b/documents/checklist_report.docx
@@ -540,7 +540,7 @@
           </w:tcPr>
           <w:p>
             <w:r>
-              <w:t>✓</w:t>
+              <w:t>✗</w:t>
             </w:r>
           </w:p>
         </w:tc>
@@ -618,7 +618,7 @@
           </w:tcPr>
           <w:p>
             <w:r>
-              <w:t>✗</w:t>
+              <w:t>✓</w:t>
             </w:r>
           </w:p>
         </w:tc>
@@ -762,7 +762,7 @@
           </w:tcPr>
           <w:p>
             <w:r>
-              <w:t>✓</w:t>
+              <w:t>✗</w:t>
             </w:r>
           </w:p>
         </w:tc>
@@ -913,9 +913,9 @@
           <w:p>
             <w:r>
               <w:br/>
+              <w:t>✗</w:t>
+              <w:br/>
               <w:t>✓</w:t>
-              <w:br/>
-              <w:t>✗</w:t>
               <w:br/>
               <w:t>✗</w:t>
             </w:r>
@@ -1769,7 +1769,7 @@
     <w:r>
       <w:t>Actuator Serial Number :</w:t>
       <w:tab/>
-      <w:t xml:space="preserve">   12431241243215                                                  Document Number:  FCTC_43215_26092023</w:t>
+      <w:t xml:space="preserve">   12345abcdeftyhfr12345                                                  Document Number:  FCTC_12345_26092023</w:t>
     </w:r>
   </w:p>
   <w:p>
@@ -1783,7 +1783,7 @@
       </w:rPr>
     </w:pPr>
     <w:r>
-      <w:t xml:space="preserve">                                                                                Rev no:                     1.0</w:t>
+      <w:t xml:space="preserve">                                                                                Rev no:                    0</w:t>
     </w:r>
   </w:p>
 </w:hdr>

</xml_diff>

<commit_message>
add threading for make document function
</commit_message>
<xml_diff>
--- a/documents/checklist_report.docx
+++ b/documents/checklist_report.docx
@@ -45,7 +45,7 @@
         <w:tab/>
         <w:tab/>
         <w:tab/>
-        <w:t xml:space="preserve">Tested by: user                          </w:t>
+        <w:t xml:space="preserve">Tested by: No name found                 </w:t>
         <w:tab/>
         <w:tab/>
       </w:r>
@@ -405,7 +405,7 @@
           </w:tcPr>
           <w:p>
             <w:r>
-              <w:t>✓</w:t>
+              <w:t>✗</w:t>
             </w:r>
           </w:p>
         </w:tc>
@@ -618,7 +618,7 @@
           </w:tcPr>
           <w:p>
             <w:r>
-              <w:t>✓</w:t>
+              <w:t>✗</w:t>
             </w:r>
           </w:p>
         </w:tc>
@@ -915,7 +915,7 @@
               <w:br/>
               <w:t>✗</w:t>
               <w:br/>
-              <w:t>✓</w:t>
+              <w:t>✗</w:t>
               <w:br/>
               <w:t>✗</w:t>
             </w:r>
@@ -1222,10 +1222,10 @@
         </w:rPr>
       </w:pPr>
       <w:r>
-        <w:t xml:space="preserve">Name: user                          </w:t>
+        <w:t xml:space="preserve">Name: No name found                 </w:t>
         <w:tab/>
         <w:tab/>
-        <w:t xml:space="preserve">Date: 26-09-2023               </w:t>
+        <w:t xml:space="preserve">Date: No date found            </w:t>
         <w:tab/>
         <w:tab/>
         <w:t xml:space="preserve">Signature: </w:t>
@@ -1242,7 +1242,7 @@
               <a:graphicData uri="http://schemas.openxmlformats.org/drawingml/2006/picture">
                 <pic:pic>
                   <pic:nvPicPr>
-                    <pic:cNvPr id="0" name="user.png"/>
+                    <pic:cNvPr id="0" name="no_signature_found.png"/>
                     <pic:cNvPicPr/>
                   </pic:nvPicPr>
                   <pic:blipFill>
@@ -1312,10 +1312,10 @@
         </w:rPr>
       </w:pPr>
       <w:r>
-        <w:t xml:space="preserve">Name: user                          </w:t>
+        <w:t xml:space="preserve">Name: No name found                 </w:t>
         <w:tab/>
         <w:tab/>
-        <w:t xml:space="preserve">Date: 26-09-2023               </w:t>
+        <w:t xml:space="preserve">Date: No date found            </w:t>
         <w:tab/>
         <w:tab/>
         <w:t xml:space="preserve">Signature: </w:t>
@@ -1332,7 +1332,7 @@
               <a:graphicData uri="http://schemas.openxmlformats.org/drawingml/2006/picture">
                 <pic:pic>
                   <pic:nvPicPr>
-                    <pic:cNvPr id="0" name="user.png"/>
+                    <pic:cNvPr id="0" name="no_signature_found.png"/>
                     <pic:cNvPicPr/>
                   </pic:nvPicPr>
                   <pic:blipFill>
@@ -1426,7 +1426,7 @@
                     <pic:cNvPicPr/>
                   </pic:nvPicPr>
                   <pic:blipFill>
-                    <a:blip r:embed="rId19"/>
+                    <a:blip r:embed="rId18"/>
                     <a:stretch>
                       <a:fillRect/>
                     </a:stretch>
@@ -1769,7 +1769,7 @@
     <w:r>
       <w:t>Actuator Serial Number :</w:t>
       <w:tab/>
-      <w:t xml:space="preserve">   12345abcdeftyhfr12345                                                  Document Number:  FCTC_12345_26092023</w:t>
+      <w:t xml:space="preserve">                                                     Document Number: </w:t>
     </w:r>
   </w:p>
   <w:p>
@@ -1783,7 +1783,7 @@
       </w:rPr>
     </w:pPr>
     <w:r>
-      <w:t xml:space="preserve">                                                                                Rev no:                    0</w:t>
+      <w:t xml:space="preserve">                                                                                Rev no:                     1.0</w:t>
     </w:r>
   </w:p>
 </w:hdr>

</xml_diff>

<commit_message>
slight changes to reduce exe size
</commit_message>
<xml_diff>
--- a/documents/checklist_report.docx
+++ b/documents/checklist_report.docx
@@ -45,7 +45,7 @@
         <w:tab/>
         <w:tab/>
         <w:tab/>
-        <w:t xml:space="preserve">Tested by: No name found                 </w:t>
+        <w:t xml:space="preserve">Tested by: admin                         </w:t>
         <w:tab/>
         <w:tab/>
       </w:r>
@@ -405,7 +405,7 @@
           </w:tcPr>
           <w:p>
             <w:r>
-              <w:t>✗</w:t>
+              <w:t>✓</w:t>
             </w:r>
           </w:p>
         </w:tc>
@@ -416,7 +416,9 @@
             <w:vAlign w:val="center"/>
           </w:tcPr>
           <w:p>
-            <w:r/>
+            <w:r>
+              <w:t>12312</w:t>
+            </w:r>
           </w:p>
         </w:tc>
       </w:tr>
@@ -628,7 +630,9 @@
             <w:vAlign w:val="center"/>
           </w:tcPr>
           <w:p>
-            <w:r/>
+            <w:r>
+              <w:t>312</w:t>
+            </w:r>
           </w:p>
         </w:tc>
       </w:tr>
@@ -762,7 +766,7 @@
           </w:tcPr>
           <w:p>
             <w:r>
-              <w:t>✗</w:t>
+              <w:t>✓</w:t>
             </w:r>
           </w:p>
         </w:tc>
@@ -915,7 +919,7 @@
               <w:br/>
               <w:t>✗</w:t>
               <w:br/>
-              <w:t>✗</w:t>
+              <w:t>✓</w:t>
               <w:br/>
               <w:t>✗</w:t>
             </w:r>
@@ -927,7 +931,9 @@
             <w:vAlign w:val="center"/>
           </w:tcPr>
           <w:p>
-            <w:r/>
+            <w:r>
+              <w:t>3</w:t>
+            </w:r>
           </w:p>
         </w:tc>
       </w:tr>
@@ -1222,10 +1228,10 @@
         </w:rPr>
       </w:pPr>
       <w:r>
-        <w:t xml:space="preserve">Name: No name found                 </w:t>
+        <w:t xml:space="preserve">Name: admin                         </w:t>
         <w:tab/>
         <w:tab/>
-        <w:t xml:space="preserve">Date: No date found            </w:t>
+        <w:t xml:space="preserve">Date: 26-09-2023               </w:t>
         <w:tab/>
         <w:tab/>
         <w:t xml:space="preserve">Signature: </w:t>
@@ -1242,7 +1248,7 @@
               <a:graphicData uri="http://schemas.openxmlformats.org/drawingml/2006/picture">
                 <pic:pic>
                   <pic:nvPicPr>
-                    <pic:cNvPr id="0" name="no_signature_found.png"/>
+                    <pic:cNvPr id="0" name="admin.png"/>
                     <pic:cNvPicPr/>
                   </pic:nvPicPr>
                   <pic:blipFill>
@@ -1312,10 +1318,10 @@
         </w:rPr>
       </w:pPr>
       <w:r>
-        <w:t xml:space="preserve">Name: No name found                 </w:t>
+        <w:t xml:space="preserve">Name: admin                         </w:t>
         <w:tab/>
         <w:tab/>
-        <w:t xml:space="preserve">Date: No date found            </w:t>
+        <w:t xml:space="preserve">Date: 26-09-2023               </w:t>
         <w:tab/>
         <w:tab/>
         <w:t xml:space="preserve">Signature: </w:t>
@@ -1332,7 +1338,7 @@
               <a:graphicData uri="http://schemas.openxmlformats.org/drawingml/2006/picture">
                 <pic:pic>
                   <pic:nvPicPr>
-                    <pic:cNvPr id="0" name="no_signature_found.png"/>
+                    <pic:cNvPr id="0" name="admin.png"/>
                     <pic:cNvPicPr/>
                   </pic:nvPicPr>
                   <pic:blipFill>
@@ -1402,10 +1408,10 @@
         </w:rPr>
       </w:pPr>
       <w:r>
-        <w:t xml:space="preserve">Name: No name found                 </w:t>
+        <w:t xml:space="preserve">Name: admin                         </w:t>
         <w:tab/>
         <w:tab/>
-        <w:t xml:space="preserve">Date: No date found            </w:t>
+        <w:t xml:space="preserve">Date: 26-09-2023               </w:t>
         <w:tab/>
         <w:tab/>
         <w:t xml:space="preserve">Signature: </w:t>
@@ -1422,7 +1428,7 @@
               <a:graphicData uri="http://schemas.openxmlformats.org/drawingml/2006/picture">
                 <pic:pic>
                   <pic:nvPicPr>
-                    <pic:cNvPr id="0" name="no_signature_found.png"/>
+                    <pic:cNvPr id="0" name="admin.png"/>
                     <pic:cNvPicPr/>
                   </pic:nvPicPr>
                   <pic:blipFill>
@@ -1468,7 +1474,9 @@
       </w:r>
     </w:p>
     <w:p>
-      <w:r/>
+      <w:r>
+        <w:t>erwerwer</w:t>
+      </w:r>
     </w:p>
     <w:sectPr>
       <w:headerReference w:type="even" r:id="rId9"/>
@@ -1769,7 +1777,7 @@
     <w:r>
       <w:t>Actuator Serial Number :</w:t>
       <w:tab/>
-      <w:t xml:space="preserve">                                                     Document Number: </w:t>
+      <w:t xml:space="preserve">   2222                                                  Document Number:  FCTC_2222_26092023</w:t>
     </w:r>
   </w:p>
   <w:p>
@@ -1783,7 +1791,7 @@
       </w:rPr>
     </w:pPr>
     <w:r>
-      <w:t xml:space="preserve">                                                                                Rev no:                     1.0</w:t>
+      <w:t xml:space="preserve">                                                                                Rev no:                    0</w:t>
     </w:r>
   </w:p>
 </w:hdr>

</xml_diff>

<commit_message>
remove doc2pdf, exe size too large
</commit_message>
<xml_diff>
--- a/documents/checklist_report.docx
+++ b/documents/checklist_report.docx
@@ -37,7 +37,7 @@
         <w:spacing w:after="0" w:line="480" w:lineRule="auto"/>
       </w:pPr>
       <w:r>
-        <w:t xml:space="preserve">Date:  26-09-2023                    </w:t>
+        <w:t xml:space="preserve">Date:  27-09-2023                    </w:t>
         <w:tab/>
         <w:tab/>
         <w:tab/>
@@ -45,7 +45,7 @@
         <w:tab/>
         <w:tab/>
         <w:tab/>
-        <w:t xml:space="preserve">Tested by: admin                         </w:t>
+        <w:t xml:space="preserve">Tested by: No name found                 </w:t>
         <w:tab/>
         <w:tab/>
       </w:r>
@@ -416,9 +416,7 @@
             <w:vAlign w:val="center"/>
           </w:tcPr>
           <w:p>
-            <w:r>
-              <w:t>12312</w:t>
-            </w:r>
+            <w:r/>
           </w:p>
         </w:tc>
       </w:tr>
@@ -542,7 +540,7 @@
           </w:tcPr>
           <w:p>
             <w:r>
-              <w:t>✗</w:t>
+              <w:t>✓</w:t>
             </w:r>
           </w:p>
         </w:tc>
@@ -630,9 +628,7 @@
             <w:vAlign w:val="center"/>
           </w:tcPr>
           <w:p>
-            <w:r>
-              <w:t>312</w:t>
-            </w:r>
+            <w:r/>
           </w:p>
         </w:tc>
       </w:tr>
@@ -931,9 +927,7 @@
             <w:vAlign w:val="center"/>
           </w:tcPr>
           <w:p>
-            <w:r>
-              <w:t>3</w:t>
-            </w:r>
+            <w:r/>
           </w:p>
         </w:tc>
       </w:tr>
@@ -1228,10 +1222,10 @@
         </w:rPr>
       </w:pPr>
       <w:r>
-        <w:t xml:space="preserve">Name: admin                         </w:t>
+        <w:t xml:space="preserve">Name: user_1                        </w:t>
         <w:tab/>
         <w:tab/>
-        <w:t xml:space="preserve">Date: 26-09-2023               </w:t>
+        <w:t xml:space="preserve">Date: 27-09-2023               </w:t>
         <w:tab/>
         <w:tab/>
         <w:t xml:space="preserve">Signature: </w:t>
@@ -1248,7 +1242,7 @@
               <a:graphicData uri="http://schemas.openxmlformats.org/drawingml/2006/picture">
                 <pic:pic>
                   <pic:nvPicPr>
-                    <pic:cNvPr id="0" name="admin.png"/>
+                    <pic:cNvPr id="0" name="user_1.png"/>
                     <pic:cNvPicPr/>
                   </pic:nvPicPr>
                   <pic:blipFill>
@@ -1318,10 +1312,10 @@
         </w:rPr>
       </w:pPr>
       <w:r>
-        <w:t xml:space="preserve">Name: admin                         </w:t>
+        <w:t xml:space="preserve">Name: No name found                 </w:t>
         <w:tab/>
         <w:tab/>
-        <w:t xml:space="preserve">Date: 26-09-2023               </w:t>
+        <w:t xml:space="preserve">Date: No date found            </w:t>
         <w:tab/>
         <w:tab/>
         <w:t xml:space="preserve">Signature: </w:t>
@@ -1338,11 +1332,11 @@
               <a:graphicData uri="http://schemas.openxmlformats.org/drawingml/2006/picture">
                 <pic:pic>
                   <pic:nvPicPr>
-                    <pic:cNvPr id="0" name="admin.png"/>
+                    <pic:cNvPr id="0" name="no_signature_found.png"/>
                     <pic:cNvPicPr/>
                   </pic:nvPicPr>
                   <pic:blipFill>
-                    <a:blip r:embed="rId18"/>
+                    <a:blip r:embed="rId19"/>
                     <a:stretch>
                       <a:fillRect/>
                     </a:stretch>
@@ -1408,10 +1402,10 @@
         </w:rPr>
       </w:pPr>
       <w:r>
-        <w:t xml:space="preserve">Name: admin                         </w:t>
+        <w:t xml:space="preserve">Name: No name found                 </w:t>
         <w:tab/>
         <w:tab/>
-        <w:t xml:space="preserve">Date: 26-09-2023               </w:t>
+        <w:t xml:space="preserve">Date: No date found            </w:t>
         <w:tab/>
         <w:tab/>
         <w:t xml:space="preserve">Signature: </w:t>
@@ -1428,11 +1422,11 @@
               <a:graphicData uri="http://schemas.openxmlformats.org/drawingml/2006/picture">
                 <pic:pic>
                   <pic:nvPicPr>
-                    <pic:cNvPr id="0" name="admin.png"/>
+                    <pic:cNvPr id="0" name="no_signature_found.png"/>
                     <pic:cNvPicPr/>
                   </pic:nvPicPr>
                   <pic:blipFill>
-                    <a:blip r:embed="rId18"/>
+                    <a:blip r:embed="rId19"/>
                     <a:stretch>
                       <a:fillRect/>
                     </a:stretch>
@@ -1474,9 +1468,7 @@
       </w:r>
     </w:p>
     <w:p>
-      <w:r>
-        <w:t>erwerwer</w:t>
-      </w:r>
+      <w:r/>
     </w:p>
     <w:sectPr>
       <w:headerReference w:type="even" r:id="rId9"/>
@@ -1777,7 +1769,7 @@
     <w:r>
       <w:t>Actuator Serial Number :</w:t>
       <w:tab/>
-      <w:t xml:space="preserve">   2222                                                  Document Number:  FCTC_2222_26092023</w:t>
+      <w:t xml:space="preserve">   1040010112312                                                  Document Number:  FCTC_12312_27092023</w:t>
     </w:r>
   </w:p>
   <w:p>
@@ -1791,7 +1783,7 @@
       </w:rPr>
     </w:pPr>
     <w:r>
-      <w:t xml:space="preserve">                                                                                Rev no:                    0</w:t>
+      <w:t xml:space="preserve">                                                                                Rev no:                     1.0</w:t>
     </w:r>
   </w:p>
 </w:hdr>

</xml_diff>

<commit_message>
bug fix, save document in seperate folder.
</commit_message>
<xml_diff>
--- a/documents/checklist_report.docx
+++ b/documents/checklist_report.docx
@@ -37,7 +37,7 @@
         <w:spacing w:after="0" w:line="480" w:lineRule="auto"/>
       </w:pPr>
       <w:r>
-        <w:t xml:space="preserve">Date:  27-09-2023                    </w:t>
+        <w:t xml:space="preserve">Date:  28-09-2023                    </w:t>
         <w:tab/>
         <w:tab/>
         <w:tab/>
@@ -45,7 +45,7 @@
         <w:tab/>
         <w:tab/>
         <w:tab/>
-        <w:t xml:space="preserve">Tested by: No name found                 </w:t>
+        <w:t xml:space="preserve">Tested by: user                          </w:t>
         <w:tab/>
         <w:tab/>
       </w:r>
@@ -416,7 +416,9 @@
             <w:vAlign w:val="center"/>
           </w:tcPr>
           <w:p>
-            <w:r/>
+            <w:r>
+              <w:t>123</w:t>
+            </w:r>
           </w:p>
         </w:tc>
       </w:tr>
@@ -550,7 +552,9 @@
             <w:vAlign w:val="center"/>
           </w:tcPr>
           <w:p>
-            <w:r/>
+            <w:r>
+              <w:t>sadfsdf</w:t>
+            </w:r>
           </w:p>
         </w:tc>
       </w:tr>
@@ -772,7 +776,9 @@
             <w:vAlign w:val="center"/>
           </w:tcPr>
           <w:p>
-            <w:r/>
+            <w:r>
+              <w:t>xcvxc</w:t>
+            </w:r>
           </w:p>
         </w:tc>
       </w:tr>
@@ -1091,7 +1097,7 @@
           </w:tcPr>
           <w:p>
             <w:r>
-              <w:t>yes</w:t>
+              <w:t>no</w:t>
             </w:r>
           </w:p>
         </w:tc>
@@ -1101,7 +1107,9 @@
             <w:vAlign w:val="center"/>
           </w:tcPr>
           <w:p>
-            <w:r/>
+            <w:r>
+              <w:t>xcv</w:t>
+            </w:r>
           </w:p>
         </w:tc>
       </w:tr>
@@ -1169,7 +1177,9 @@
             <w:vAlign w:val="center"/>
           </w:tcPr>
           <w:p>
-            <w:r/>
+            <w:r>
+              <w:t>xcv</w:t>
+            </w:r>
           </w:p>
         </w:tc>
       </w:tr>
@@ -1222,10 +1232,10 @@
         </w:rPr>
       </w:pPr>
       <w:r>
-        <w:t xml:space="preserve">Name: user_1                        </w:t>
+        <w:t xml:space="preserve">Name: user                          </w:t>
         <w:tab/>
         <w:tab/>
-        <w:t xml:space="preserve">Date: 27-09-2023               </w:t>
+        <w:t xml:space="preserve">Date: 26-09-2023               </w:t>
         <w:tab/>
         <w:tab/>
         <w:t xml:space="preserve">Signature: </w:t>
@@ -1242,7 +1252,7 @@
               <a:graphicData uri="http://schemas.openxmlformats.org/drawingml/2006/picture">
                 <pic:pic>
                   <pic:nvPicPr>
-                    <pic:cNvPr id="0" name="user_1.png"/>
+                    <pic:cNvPr id="0" name="user.png"/>
                     <pic:cNvPicPr/>
                   </pic:nvPicPr>
                   <pic:blipFill>
@@ -1312,10 +1322,10 @@
         </w:rPr>
       </w:pPr>
       <w:r>
-        <w:t xml:space="preserve">Name: No name found                 </w:t>
+        <w:t xml:space="preserve">Name: user                          </w:t>
         <w:tab/>
         <w:tab/>
-        <w:t xml:space="preserve">Date: No date found            </w:t>
+        <w:t xml:space="preserve">Date: 26-09-2023               </w:t>
         <w:tab/>
         <w:tab/>
         <w:t xml:space="preserve">Signature: </w:t>
@@ -1332,11 +1342,11 @@
               <a:graphicData uri="http://schemas.openxmlformats.org/drawingml/2006/picture">
                 <pic:pic>
                   <pic:nvPicPr>
-                    <pic:cNvPr id="0" name="no_signature_found.png"/>
+                    <pic:cNvPr id="0" name="user.png"/>
                     <pic:cNvPicPr/>
                   </pic:nvPicPr>
                   <pic:blipFill>
-                    <a:blip r:embed="rId19"/>
+                    <a:blip r:embed="rId18"/>
                     <a:stretch>
                       <a:fillRect/>
                     </a:stretch>
@@ -1402,10 +1412,10 @@
         </w:rPr>
       </w:pPr>
       <w:r>
-        <w:t xml:space="preserve">Name: No name found                 </w:t>
+        <w:t xml:space="preserve">Name: admin                         </w:t>
         <w:tab/>
         <w:tab/>
-        <w:t xml:space="preserve">Date: No date found            </w:t>
+        <w:t xml:space="preserve">Date: 26-09-2023               </w:t>
         <w:tab/>
         <w:tab/>
         <w:t xml:space="preserve">Signature: </w:t>
@@ -1422,7 +1432,7 @@
               <a:graphicData uri="http://schemas.openxmlformats.org/drawingml/2006/picture">
                 <pic:pic>
                   <pic:nvPicPr>
-                    <pic:cNvPr id="0" name="no_signature_found.png"/>
+                    <pic:cNvPr id="0" name="admin.png"/>
                     <pic:cNvPicPr/>
                   </pic:nvPicPr>
                   <pic:blipFill>
@@ -1769,7 +1779,7 @@
     <w:r>
       <w:t>Actuator Serial Number :</w:t>
       <w:tab/>
-      <w:t xml:space="preserve">   1040010112312                                                  Document Number:  FCTC_12312_27092023</w:t>
+      <w:t xml:space="preserve">   12345                                                  Document Number:  FCTC_12345_22092023</w:t>
     </w:r>
   </w:p>
   <w:p>
@@ -1783,7 +1793,7 @@
       </w:rPr>
     </w:pPr>
     <w:r>
-      <w:t xml:space="preserve">                                                                                Rev no:                     1.0</w:t>
+      <w:t xml:space="preserve">                                                                                Rev no:                    </w:t>
     </w:r>
   </w:p>
 </w:hdr>

</xml_diff>

<commit_message>
upload to common shared
</commit_message>
<xml_diff>
--- a/documents/checklist_report.docx
+++ b/documents/checklist_report.docx
@@ -37,15 +37,13 @@
         <w:spacing w:after="0" w:line="480" w:lineRule="auto"/>
       </w:pPr>
       <w:r>
-        <w:t xml:space="preserve">Date:  29-09-2023                    </w:t>
+        <w:t xml:space="preserve">Date:  25-10-2023                    </w:t>
         <w:tab/>
         <w:tab/>
         <w:tab/>
         <w:tab/>
         <w:tab/>
-        <w:tab/>
-        <w:tab/>
-        <w:t xml:space="preserve">Tested by: No name found                 </w:t>
+        <w:t xml:space="preserve">Tested by: user                          </w:t>
         <w:tab/>
         <w:tab/>
       </w:r>
@@ -405,7 +403,7 @@
           </w:tcPr>
           <w:p>
             <w:r>
-              <w:t>✗</w:t>
+              <w:t>✓</w:t>
             </w:r>
           </w:p>
         </w:tc>
@@ -416,7 +414,9 @@
             <w:vAlign w:val="center"/>
           </w:tcPr>
           <w:p>
-            <w:r/>
+            <w:r>
+              <w:t>123</w:t>
+            </w:r>
           </w:p>
         </w:tc>
       </w:tr>
@@ -540,7 +540,7 @@
           </w:tcPr>
           <w:p>
             <w:r>
-              <w:t>✗</w:t>
+              <w:t>✓</w:t>
             </w:r>
           </w:p>
         </w:tc>
@@ -550,7 +550,9 @@
             <w:vAlign w:val="center"/>
           </w:tcPr>
           <w:p>
-            <w:r/>
+            <w:r>
+              <w:t>sadfsdf</w:t>
+            </w:r>
           </w:p>
         </w:tc>
       </w:tr>
@@ -762,7 +764,7 @@
           </w:tcPr>
           <w:p>
             <w:r>
-              <w:t>✗</w:t>
+              <w:t>✓</w:t>
             </w:r>
           </w:p>
         </w:tc>
@@ -772,7 +774,9 @@
             <w:vAlign w:val="center"/>
           </w:tcPr>
           <w:p>
-            <w:r/>
+            <w:r>
+              <w:t>xcvxc</w:t>
+            </w:r>
           </w:p>
         </w:tc>
       </w:tr>
@@ -915,7 +919,7 @@
               <w:br/>
               <w:t>✗</w:t>
               <w:br/>
-              <w:t>✗</w:t>
+              <w:t>✓</w:t>
               <w:br/>
               <w:t>✗</w:t>
             </w:r>
@@ -1091,7 +1095,7 @@
           </w:tcPr>
           <w:p>
             <w:r>
-              <w:t>yes</w:t>
+              <w:t>no</w:t>
             </w:r>
           </w:p>
         </w:tc>
@@ -1101,7 +1105,9 @@
             <w:vAlign w:val="center"/>
           </w:tcPr>
           <w:p>
-            <w:r/>
+            <w:r>
+              <w:t>xcv</w:t>
+            </w:r>
           </w:p>
         </w:tc>
       </w:tr>
@@ -1169,12 +1175,27 @@
             <w:vAlign w:val="center"/>
           </w:tcPr>
           <w:p>
-            <w:r/>
+            <w:r>
+              <w:t>xcv</w:t>
+            </w:r>
           </w:p>
         </w:tc>
       </w:tr>
     </w:tbl>
-    <w:p/>
+    <w:p>
+      <w:pPr>
+        <w:spacing w:after="0" w:line="360" w:lineRule="auto"/>
+        <w:rPr>
+          <w:b/>
+          <w:bCs/>
+          <w:i/>
+          <w:iCs/>
+          <w:sz w:val="22"/>
+          <w:szCs w:val="22"/>
+          <w:u w:val="single"/>
+        </w:rPr>
+      </w:pPr>
+    </w:p>
     <w:p>
       <w:pPr>
         <w:spacing w:after="0" w:line="360" w:lineRule="auto"/>
@@ -1222,10 +1243,10 @@
         </w:rPr>
       </w:pPr>
       <w:r>
-        <w:t xml:space="preserve">Name: No name found                 </w:t>
+        <w:t xml:space="preserve">Name: admin                         </w:t>
         <w:tab/>
         <w:tab/>
-        <w:t xml:space="preserve">Date: No date found            </w:t>
+        <w:t xml:space="preserve">Date: 11-10-2023               </w:t>
         <w:tab/>
         <w:tab/>
         <w:t xml:space="preserve">Signature: </w:t>
@@ -1242,7 +1263,7 @@
               <a:graphicData uri="http://schemas.openxmlformats.org/drawingml/2006/picture">
                 <pic:pic>
                   <pic:nvPicPr>
-                    <pic:cNvPr id="0" name="no_signature_found.png"/>
+                    <pic:cNvPr id="0" name="admin.png"/>
                     <pic:cNvPicPr/>
                   </pic:nvPicPr>
                   <pic:blipFill>
@@ -1312,10 +1333,10 @@
         </w:rPr>
       </w:pPr>
       <w:r>
-        <w:t xml:space="preserve">Name: No name found                 </w:t>
+        <w:t xml:space="preserve">Name: user                          </w:t>
         <w:tab/>
         <w:tab/>
-        <w:t xml:space="preserve">Date: No date found            </w:t>
+        <w:t xml:space="preserve">Date: 26-09-2023               </w:t>
         <w:tab/>
         <w:tab/>
         <w:t xml:space="preserve">Signature: </w:t>
@@ -1332,11 +1353,11 @@
               <a:graphicData uri="http://schemas.openxmlformats.org/drawingml/2006/picture">
                 <pic:pic>
                   <pic:nvPicPr>
-                    <pic:cNvPr id="0" name="no_signature_found.png"/>
+                    <pic:cNvPr id="0" name="user.png"/>
                     <pic:cNvPicPr/>
                   </pic:nvPicPr>
                   <pic:blipFill>
-                    <a:blip r:embed="rId18"/>
+                    <a:blip r:embed="rId19"/>
                     <a:stretch>
                       <a:fillRect/>
                     </a:stretch>
@@ -1402,10 +1423,10 @@
         </w:rPr>
       </w:pPr>
       <w:r>
-        <w:t xml:space="preserve">Name: No name found                 </w:t>
+        <w:t xml:space="preserve">Name: admin                         </w:t>
         <w:tab/>
         <w:tab/>
-        <w:t xml:space="preserve">Date: No date found            </w:t>
+        <w:t xml:space="preserve">Date: 26-09-2023               </w:t>
         <w:tab/>
         <w:tab/>
         <w:t xml:space="preserve">Signature: </w:t>
@@ -1422,7 +1443,7 @@
               <a:graphicData uri="http://schemas.openxmlformats.org/drawingml/2006/picture">
                 <pic:pic>
                   <pic:nvPicPr>
-                    <pic:cNvPr id="0" name="no_signature_found.png"/>
+                    <pic:cNvPr id="0" name="admin.png"/>
                     <pic:cNvPicPr/>
                   </pic:nvPicPr>
                   <pic:blipFill>
@@ -1769,7 +1790,7 @@
     <w:r>
       <w:t>Actuator Serial Number :</w:t>
       <w:tab/>
-      <w:t xml:space="preserve">                                                     Document Number: </w:t>
+      <w:t xml:space="preserve">   1234511111111111111                                                  Document Number:  FCTC_11111_25102023</w:t>
     </w:r>
   </w:p>
   <w:p>
@@ -1783,7 +1804,7 @@
       </w:rPr>
     </w:pPr>
     <w:r>
-      <w:t xml:space="preserve">                                                                                Rev no:                     1.0</w:t>
+      <w:t xml:space="preserve">                                                                                Rev no:                    </w:t>
     </w:r>
   </w:p>
 </w:hdr>
@@ -2575,10 +2596,13 @@
     <w:rsid w:val="00375CFF"/>
     <w:rsid w:val="003F4EB1"/>
     <w:rsid w:val="00513BF1"/>
+    <w:rsid w:val="007338EE"/>
     <w:rsid w:val="00873237"/>
+    <w:rsid w:val="00884EBF"/>
     <w:rsid w:val="008F537B"/>
     <w:rsid w:val="009E3CF1"/>
     <w:rsid w:val="009E559C"/>
+    <w:rsid w:val="00AA7C97"/>
     <w:rsid w:val="00B10FEA"/>
     <w:rsid w:val="00C67BC8"/>
     <w:rsid w:val="00C94D7D"/>

</xml_diff>